<commit_message>
refactor abstract-ch2; update tables and add one set of barcharts
</commit_message>
<xml_diff>
--- a/title.docx
+++ b/title.docx
@@ -409,7 +409,7 @@
         <w:tblStyle w:val="afb"/>
         <w:tblW w:w="9347" w:type="dxa"/>
         <w:jc w:val="left"/>
-        <w:tblInd w:w="-108" w:type="dxa"/>
+        <w:tblInd w:w="-109" w:type="dxa"/>
         <w:tblLayout w:type="fixed"/>
         <w:tblCellMar>
           <w:top w:w="0" w:type="dxa"/>
@@ -420,15 +420,15 @@
         <w:tblLook w:val="0400" w:noHBand="0" w:noVBand="1" w:firstColumn="0" w:lastRow="0" w:lastColumn="0" w:firstRow="0"/>
       </w:tblPr>
       <w:tblGrid>
-        <w:gridCol w:w="946"/>
-        <w:gridCol w:w="237"/>
+        <w:gridCol w:w="945"/>
+        <w:gridCol w:w="238"/>
         <w:gridCol w:w="8164"/>
       </w:tblGrid>
       <w:tr>
         <w:trPr/>
         <w:tc>
           <w:tcPr>
-            <w:tcW w:w="946" w:type="dxa"/>
+            <w:tcW w:w="945" w:type="dxa"/>
             <w:tcBorders/>
           </w:tcPr>
           <w:p>
@@ -456,7 +456,7 @@
         </w:tc>
         <w:tc>
           <w:tcPr>
-            <w:tcW w:w="237" w:type="dxa"/>
+            <w:tcW w:w="238" w:type="dxa"/>
             <w:tcBorders>
               <w:right w:val="single" w:sz="4" w:space="0" w:color="000000"/>
             </w:tcBorders>
@@ -850,7 +850,7 @@
         <w:tblStyle w:val="afc"/>
         <w:tblW w:w="9315" w:type="dxa"/>
         <w:jc w:val="left"/>
-        <w:tblInd w:w="-108" w:type="dxa"/>
+        <w:tblInd w:w="-109" w:type="dxa"/>
         <w:tblLayout w:type="fixed"/>
         <w:tblCellMar>
           <w:top w:w="0" w:type="dxa"/>
@@ -861,17 +861,17 @@
         <w:tblLook w:val="0400" w:noHBand="0" w:noVBand="1" w:firstColumn="0" w:lastRow="0" w:lastColumn="0" w:firstRow="0"/>
       </w:tblPr>
       <w:tblGrid>
-        <w:gridCol w:w="2829"/>
+        <w:gridCol w:w="2828"/>
         <w:gridCol w:w="247"/>
         <w:gridCol w:w="3864"/>
-        <w:gridCol w:w="263"/>
+        <w:gridCol w:w="264"/>
         <w:gridCol w:w="2112"/>
       </w:tblGrid>
       <w:tr>
         <w:trPr/>
         <w:tc>
           <w:tcPr>
-            <w:tcW w:w="2829" w:type="dxa"/>
+            <w:tcW w:w="2828" w:type="dxa"/>
             <w:tcBorders/>
           </w:tcPr>
           <w:p>
@@ -916,7 +916,7 @@
                 <w:szCs w:val="28"/>
                 <w:lang w:val="en-US"/>
               </w:rPr>
-              <w:t xml:space="preserve"> / </w:t>
+              <w:t xml:space="preserve"> /</w:t>
             </w:r>
           </w:p>
           <w:p>
@@ -1055,7 +1055,7 @@
         </w:tc>
         <w:tc>
           <w:tcPr>
-            <w:tcW w:w="263" w:type="dxa"/>
+            <w:tcW w:w="264" w:type="dxa"/>
             <w:tcBorders>
               <w:left w:val="single" w:sz="4" w:space="0" w:color="000000"/>
               <w:right w:val="single" w:sz="4" w:space="0" w:color="000000"/>
@@ -1161,7 +1161,7 @@
         <w:trPr/>
         <w:tc>
           <w:tcPr>
-            <w:tcW w:w="2829" w:type="dxa"/>
+            <w:tcW w:w="2828" w:type="dxa"/>
             <w:tcBorders/>
           </w:tcPr>
           <w:p>
@@ -1244,7 +1244,7 @@
         </w:tc>
         <w:tc>
           <w:tcPr>
-            <w:tcW w:w="263" w:type="dxa"/>
+            <w:tcW w:w="264" w:type="dxa"/>
             <w:tcBorders/>
             <w:shd w:color="auto" w:fill="auto" w:val="clear"/>
           </w:tcPr>
@@ -1303,7 +1303,7 @@
         <w:trPr/>
         <w:tc>
           <w:tcPr>
-            <w:tcW w:w="2829" w:type="dxa"/>
+            <w:tcW w:w="2828" w:type="dxa"/>
             <w:tcBorders/>
           </w:tcPr>
           <w:p>
@@ -1321,7 +1321,7 @@
                 <w:sz w:val="28"/>
                 <w:szCs w:val="28"/>
               </w:rPr>
-              <w:t xml:space="preserve">Руководитель выпускной квалификационной работы / </w:t>
+              <w:t>Руководитель выпускной квалификационной работы /</w:t>
             </w:r>
           </w:p>
           <w:p>
@@ -1454,7 +1454,7 @@
         </w:tc>
         <w:tc>
           <w:tcPr>
-            <w:tcW w:w="263" w:type="dxa"/>
+            <w:tcW w:w="264" w:type="dxa"/>
             <w:tcBorders>
               <w:left w:val="single" w:sz="4" w:space="0" w:color="000000"/>
               <w:right w:val="single" w:sz="4" w:space="0" w:color="000000"/>
@@ -1553,6 +1553,7 @@
       <w:r>
         <w:rPr>
           <w:rFonts w:eastAsia="Times New Roman" w:cs="Times New Roman" w:ascii="Times New Roman" w:hAnsi="Times New Roman"/>
+          <w:b/>
           <w:sz w:val="28"/>
           <w:szCs w:val="28"/>
         </w:rPr>
@@ -1576,7 +1577,15 @@
           <w:sz w:val="28"/>
           <w:szCs w:val="28"/>
         </w:rPr>
-        <w:t>Иннополис, Innopolis, 2023</w:t>
+        <w:t>Иннополис, Innopolis, 202</w:t>
+      </w:r>
+      <w:r>
+        <w:rPr>
+          <w:rFonts w:eastAsia="Times New Roman" w:cs="Times New Roman" w:ascii="Times New Roman" w:hAnsi="Times New Roman"/>
+          <w:sz w:val="28"/>
+          <w:szCs w:val="28"/>
+        </w:rPr>
+        <w:t>4</w:t>
       </w:r>
     </w:p>
     <w:sectPr>
@@ -1992,6 +2001,7 @@
     <w:qFormat/>
     <w:pPr>
       <w:widowControl/>
+      <w:suppressAutoHyphens w:val="true"/>
       <w:bidi w:val="0"/>
       <w:spacing w:lineRule="auto" w:line="259" w:before="0" w:after="160"/>
       <w:jc w:val="left"/>
@@ -2320,12 +2330,13 @@
     <w:rsid w:val="00cf7959"/>
     <w:pPr>
       <w:widowControl w:val="false"/>
+      <w:suppressAutoHyphens w:val="true"/>
       <w:bidi w:val="0"/>
       <w:spacing w:lineRule="auto" w:line="240" w:before="0" w:after="0"/>
       <w:jc w:val="left"/>
     </w:pPr>
     <w:rPr>
-      <w:rFonts w:eastAsia="Times New Roman" w:ascii="Calibri" w:hAnsi="Calibri" w:cs="Calibri"/>
+      <w:rFonts w:ascii="Calibri" w:hAnsi="Calibri" w:eastAsia="Times New Roman" w:cs="Calibri"/>
       <w:color w:val="auto"/>
       <w:kern w:val="0"/>
       <w:sz w:val="22"/>
@@ -2433,6 +2444,7 @@
     <w:rsid w:val="004d0e6b"/>
     <w:pPr>
       <w:widowControl/>
+      <w:suppressAutoHyphens w:val="true"/>
       <w:bidi w:val="0"/>
       <w:spacing w:lineRule="auto" w:line="240" w:before="0" w:after="0"/>
       <w:jc w:val="left"/>
@@ -2549,7 +2561,6 @@
     <w:pPr>
       <w:spacing w:after="0" w:line="240" w:lineRule="auto"/>
     </w:pPr>
-    <w:rPr/>
     <w:tblPr>
       <w:tblBorders>
         <w:top w:val="single" w:color="auto" w:sz="4" w:space="0"/>
@@ -2569,7 +2580,6 @@
     <w:pPr>
       <w:spacing w:after="0" w:line="240" w:lineRule="auto"/>
     </w:pPr>
-    <w:rPr/>
     <w:tblPr>
       <w:tblBorders>
         <w:top w:val="single" w:color="auto" w:sz="4" w:space="0"/>

</xml_diff>